<commit_message>
Data point count based finetuning method
</commit_message>
<xml_diff>
--- a/Doc.docx
+++ b/Doc.docx
@@ -53,6 +53,570 @@
         </w:rPr>
       </w:pPr>
     </w:p>
+    <w:p>
+      <w:pPr>
+        <w:rPr>
+          <w:b/>
+          <w:bCs/>
+        </w:rPr>
+      </w:pPr>
+    </w:p>
+    <w:p>
+      <w:pPr>
+        <w:rPr>
+          <w:b/>
+          <w:bCs/>
+        </w:rPr>
+      </w:pPr>
+      <w:r>
+        <w:rPr>
+          <w:b/>
+          <w:bCs/>
+        </w:rPr>
+        <w:t xml:space="preserve">Design </w:t>
+      </w:r>
+      <w:proofErr w:type="gramStart"/>
+      <w:r>
+        <w:rPr>
+          <w:b/>
+          <w:bCs/>
+        </w:rPr>
+        <w:t>choices</w:t>
+      </w:r>
+      <w:proofErr w:type="gramEnd"/>
+      <w:r>
+        <w:rPr>
+          <w:b/>
+          <w:bCs/>
+        </w:rPr>
+        <w:t xml:space="preserve"> </w:t>
+      </w:r>
+    </w:p>
+    <w:p>
+      <w:r>
+        <w:t xml:space="preserve">Internal handling database queried data as list of dictionaries. Where key is the database column </w:t>
+      </w:r>
+      <w:proofErr w:type="gramStart"/>
+      <w:r>
+        <w:t>name(</w:t>
+      </w:r>
+      <w:proofErr w:type="gramEnd"/>
+      <w:r>
+        <w:t>optionally the custom name) and the values are respective data for that column.</w:t>
+      </w:r>
+    </w:p>
+    <w:p>
+      <w:r>
+        <w:t xml:space="preserve">Constants are </w:t>
+      </w:r>
+      <w:proofErr w:type="gramStart"/>
+      <w:r>
+        <w:t>defined in</w:t>
+      </w:r>
+      <w:proofErr w:type="gramEnd"/>
+      <w:r>
+        <w:t xml:space="preserve"> at the beginning of the main file in each module. </w:t>
+      </w:r>
+      <w:proofErr w:type="gramStart"/>
+      <w:r>
+        <w:t>Additionally</w:t>
+      </w:r>
+      <w:proofErr w:type="gramEnd"/>
+      <w:r>
+        <w:t xml:space="preserve"> that constants may be used in the __</w:t>
+      </w:r>
+      <w:proofErr w:type="spellStart"/>
+      <w:r>
+        <w:t>init</w:t>
+      </w:r>
+      <w:proofErr w:type="spellEnd"/>
+      <w:r>
+        <w:t xml:space="preserve">__ method inside the class. </w:t>
+      </w:r>
+    </w:p>
+    <w:p/>
+    <w:p>
+      <w:pPr>
+        <w:rPr>
+          <w:rFonts w:ascii="Segoe UI" w:hAnsi="Segoe UI" w:cs="Segoe UI"/>
+          <w:color w:val="0D0D0D"/>
+          <w:shd w:val="clear" w:color="auto" w:fill="FFFFFF"/>
+        </w:rPr>
+      </w:pPr>
+      <w:r>
+        <w:rPr>
+          <w:rFonts w:ascii="Segoe UI" w:hAnsi="Segoe UI" w:cs="Segoe UI"/>
+          <w:color w:val="0D0D0D"/>
+          <w:shd w:val="clear" w:color="auto" w:fill="FFFFFF"/>
+        </w:rPr>
+        <w:t>In Python, parameters are passed by object reference, which means that if you pass a mutable object like a list or a dictionary to a function and modify it within the function, the changes will be reflected outside the function as well. However, if you try to reassign the parameter to a new object within the function, it won't affect the original object outside the function.</w:t>
+      </w:r>
+      <w:r>
+        <w:rPr>
+          <w:rFonts w:ascii="Segoe UI" w:hAnsi="Segoe UI" w:cs="Segoe UI"/>
+          <w:color w:val="0D0D0D"/>
+          <w:shd w:val="clear" w:color="auto" w:fill="FFFFFF"/>
+        </w:rPr>
+        <w:t>: pass by reference.</w:t>
+      </w:r>
+    </w:p>
+    <w:p>
+      <w:pPr>
+        <w:rPr>
+          <w:rFonts w:ascii="Segoe UI" w:hAnsi="Segoe UI" w:cs="Segoe UI"/>
+          <w:color w:val="0D0D0D"/>
+          <w:shd w:val="clear" w:color="auto" w:fill="FFFFFF"/>
+        </w:rPr>
+      </w:pPr>
+      <w:r>
+        <w:rPr>
+          <w:rFonts w:ascii="Segoe UI" w:hAnsi="Segoe UI" w:cs="Segoe UI"/>
+          <w:color w:val="0D0D0D"/>
+          <w:shd w:val="clear" w:color="auto" w:fill="FFFFFF"/>
+        </w:rPr>
+        <w:br w:type="page"/>
+      </w:r>
+    </w:p>
+    <w:p>
+      <w:proofErr w:type="spellStart"/>
+      <w:r>
+        <w:lastRenderedPageBreak/>
+        <w:t>Src</w:t>
+      </w:r>
+      <w:proofErr w:type="spellEnd"/>
+      <w:r>
+        <w:t xml:space="preserve"> </w:t>
+      </w:r>
+      <w:r>
+        <w:sym w:font="Wingdings" w:char="F0E0"/>
+      </w:r>
+      <w:r>
+        <w:t xml:space="preserve"> Database </w:t>
+      </w:r>
+      <w:r>
+        <w:sym w:font="Wingdings" w:char="F0E0"/>
+      </w:r>
+      <w:r>
+        <w:t xml:space="preserve"> connectdb.py</w:t>
+      </w:r>
+    </w:p>
+    <w:p>
+      <w:proofErr w:type="spellStart"/>
+      <w:r>
+        <w:t>DatabaseConnection</w:t>
+      </w:r>
+      <w:proofErr w:type="spellEnd"/>
+      <w:r>
+        <w:t xml:space="preserve"> class </w:t>
+      </w:r>
+    </w:p>
+    <w:p>
+      <w:r>
+        <w:t>Handle the connectivity of the database (</w:t>
+      </w:r>
+      <w:proofErr w:type="spellStart"/>
+      <w:r>
+        <w:t>MySql</w:t>
+      </w:r>
+      <w:proofErr w:type="spellEnd"/>
+      <w:r>
+        <w:t xml:space="preserve">) and concrete implementation for executing SQL queries. </w:t>
+      </w:r>
+    </w:p>
+    <w:p>
+      <w:r>
+        <w:t xml:space="preserve">Following methods are included: </w:t>
+      </w:r>
+    </w:p>
+    <w:p>
+      <w:pPr>
+        <w:pStyle w:val="ListParagraph"/>
+        <w:numPr>
+          <w:ilvl w:val="0"/>
+          <w:numId w:val="1"/>
+        </w:numPr>
+      </w:pPr>
+      <w:r>
+        <w:t xml:space="preserve">Connect: create the connection to the database. Returns the connection </w:t>
+      </w:r>
+      <w:proofErr w:type="gramStart"/>
+      <w:r>
+        <w:t>object</w:t>
+      </w:r>
+      <w:proofErr w:type="gramEnd"/>
+      <w:r>
+        <w:t xml:space="preserve"> </w:t>
+      </w:r>
+    </w:p>
+    <w:p>
+      <w:pPr>
+        <w:pStyle w:val="ListParagraph"/>
+        <w:numPr>
+          <w:ilvl w:val="0"/>
+          <w:numId w:val="1"/>
+        </w:numPr>
+      </w:pPr>
+      <w:proofErr w:type="gramStart"/>
+      <w:r>
+        <w:t>Disconnect :</w:t>
+      </w:r>
+      <w:proofErr w:type="gramEnd"/>
+      <w:r>
+        <w:t xml:space="preserve"> disconnect if connection is live </w:t>
+      </w:r>
+    </w:p>
+    <w:p>
+      <w:pPr>
+        <w:pStyle w:val="ListParagraph"/>
+        <w:numPr>
+          <w:ilvl w:val="0"/>
+          <w:numId w:val="1"/>
+        </w:numPr>
+      </w:pPr>
+      <w:proofErr w:type="gramStart"/>
+      <w:r>
+        <w:t>query :</w:t>
+      </w:r>
+      <w:proofErr w:type="gramEnd"/>
+      <w:r>
+        <w:t xml:space="preserve"> the database query execution when connection is alive for the given query.</w:t>
+      </w:r>
+    </w:p>
+    <w:p>
+      <w:proofErr w:type="spellStart"/>
+      <w:r>
+        <w:t>Src</w:t>
+      </w:r>
+      <w:proofErr w:type="spellEnd"/>
+      <w:r>
+        <w:t xml:space="preserve"> </w:t>
+      </w:r>
+      <w:r>
+        <w:sym w:font="Wingdings" w:char="F0E0"/>
+      </w:r>
+      <w:r>
+        <w:t xml:space="preserve"> database </w:t>
+      </w:r>
+      <w:r>
+        <w:sym w:font="Wingdings" w:char="F0E0"/>
+      </w:r>
+      <w:r>
+        <w:t xml:space="preserve"> created.py </w:t>
+      </w:r>
+    </w:p>
+    <w:p>
+      <w:proofErr w:type="gramStart"/>
+      <w:r>
+        <w:t>Following</w:t>
+      </w:r>
+      <w:proofErr w:type="gramEnd"/>
+      <w:r>
+        <w:t xml:space="preserve"> two methods are implemented.</w:t>
+      </w:r>
+    </w:p>
+    <w:p>
+      <w:pPr>
+        <w:pStyle w:val="ListParagraph"/>
+        <w:numPr>
+          <w:ilvl w:val="0"/>
+          <w:numId w:val="2"/>
+        </w:numPr>
+      </w:pPr>
+      <w:r>
+        <w:t xml:space="preserve">Create: create the database </w:t>
+      </w:r>
+    </w:p>
+    <w:p>
+      <w:pPr>
+        <w:pStyle w:val="ListParagraph"/>
+        <w:numPr>
+          <w:ilvl w:val="0"/>
+          <w:numId w:val="2"/>
+        </w:numPr>
+      </w:pPr>
+      <w:proofErr w:type="spellStart"/>
+      <w:r>
+        <w:t>Create_schema</w:t>
+      </w:r>
+      <w:proofErr w:type="spellEnd"/>
+      <w:r>
+        <w:t xml:space="preserve">: create the database schema. </w:t>
+      </w:r>
+    </w:p>
+    <w:p>
+      <w:pPr>
+        <w:pStyle w:val="ListParagraph"/>
+        <w:ind w:left="1440"/>
+      </w:pPr>
+      <w:r>
+        <w:t>The schema contains the following tables:</w:t>
+      </w:r>
+    </w:p>
+    <w:p>
+      <w:pPr>
+        <w:pStyle w:val="ListParagraph"/>
+        <w:numPr>
+          <w:ilvl w:val="0"/>
+          <w:numId w:val="3"/>
+        </w:numPr>
+      </w:pPr>
+      <w:r>
+        <w:t xml:space="preserve">Account </w:t>
+      </w:r>
+      <w:proofErr w:type="gramStart"/>
+      <w:r>
+        <w:t>table</w:t>
+      </w:r>
+      <w:proofErr w:type="gramEnd"/>
+      <w:r>
+        <w:t xml:space="preserve"> </w:t>
+      </w:r>
+    </w:p>
+    <w:p>
+      <w:pPr>
+        <w:pStyle w:val="ListParagraph"/>
+        <w:numPr>
+          <w:ilvl w:val="0"/>
+          <w:numId w:val="3"/>
+        </w:numPr>
+      </w:pPr>
+      <w:r>
+        <w:t xml:space="preserve">Comment </w:t>
+      </w:r>
+      <w:proofErr w:type="gramStart"/>
+      <w:r>
+        <w:t>table</w:t>
+      </w:r>
+      <w:proofErr w:type="gramEnd"/>
+      <w:r>
+        <w:t xml:space="preserve"> </w:t>
+      </w:r>
+    </w:p>
+    <w:p>
+      <w:pPr>
+        <w:pStyle w:val="ListParagraph"/>
+        <w:numPr>
+          <w:ilvl w:val="0"/>
+          <w:numId w:val="3"/>
+        </w:numPr>
+      </w:pPr>
+      <w:proofErr w:type="spellStart"/>
+      <w:r>
+        <w:t>gpt</w:t>
+      </w:r>
+      <w:proofErr w:type="spellEnd"/>
+      <w:r>
+        <w:t xml:space="preserve"> table </w:t>
+      </w:r>
+    </w:p>
+    <w:p>
+      <w:r>
+        <w:t xml:space="preserve">complete details can be found in this (set the link) </w:t>
+      </w:r>
+      <w:r>
+        <w:t>part.</w:t>
+      </w:r>
+    </w:p>
+    <w:p/>
+    <w:p>
+      <w:proofErr w:type="spellStart"/>
+      <w:r>
+        <w:t>src</w:t>
+      </w:r>
+      <w:proofErr w:type="spellEnd"/>
+      <w:r>
+        <w:t xml:space="preserve"> </w:t>
+      </w:r>
+      <w:r>
+        <w:sym w:font="Wingdings" w:char="F0E0"/>
+      </w:r>
+      <w:r>
+        <w:t xml:space="preserve"> Database </w:t>
+      </w:r>
+      <w:r>
+        <w:sym w:font="Wingdings" w:char="F0E0"/>
+      </w:r>
+      <w:r>
+        <w:t xml:space="preserve"> main.py </w:t>
+      </w:r>
+    </w:p>
+    <w:p>
+      <w:r>
+        <w:t xml:space="preserve">Database </w:t>
+      </w:r>
+      <w:proofErr w:type="gramStart"/>
+      <w:r>
+        <w:t>class :</w:t>
+      </w:r>
+      <w:proofErr w:type="gramEnd"/>
+    </w:p>
+    <w:p>
+      <w:r>
+        <w:t xml:space="preserve">This is the interface for the other packages to interact with the database. The following methods </w:t>
+      </w:r>
+      <w:proofErr w:type="gramStart"/>
+      <w:r>
+        <w:t>has</w:t>
+      </w:r>
+      <w:proofErr w:type="gramEnd"/>
+      <w:r>
+        <w:t xml:space="preserve"> been implemented in the database class. </w:t>
+      </w:r>
+    </w:p>
+    <w:p>
+      <w:pPr>
+        <w:pStyle w:val="ListParagraph"/>
+        <w:numPr>
+          <w:ilvl w:val="0"/>
+          <w:numId w:val="4"/>
+        </w:numPr>
+      </w:pPr>
+      <w:r>
+        <w:t xml:space="preserve">Crate: creation of Database and database schema using database.py file </w:t>
+      </w:r>
+    </w:p>
+    <w:p>
+      <w:pPr>
+        <w:pStyle w:val="ListParagraph"/>
+        <w:numPr>
+          <w:ilvl w:val="0"/>
+          <w:numId w:val="4"/>
+        </w:numPr>
+      </w:pPr>
+      <w:proofErr w:type="spellStart"/>
+      <w:r>
+        <w:t>Insert_gpt_</w:t>
+      </w:r>
+      <w:proofErr w:type="gramStart"/>
+      <w:r>
+        <w:t>sentimet</w:t>
+      </w:r>
+      <w:proofErr w:type="spellEnd"/>
+      <w:r>
+        <w:t xml:space="preserve"> :</w:t>
+      </w:r>
+      <w:proofErr w:type="gramEnd"/>
+      <w:r>
+        <w:t xml:space="preserve"> Insert the </w:t>
+      </w:r>
+      <w:proofErr w:type="spellStart"/>
+      <w:r>
+        <w:t>gpt</w:t>
+      </w:r>
+      <w:proofErr w:type="spellEnd"/>
+      <w:r>
+        <w:t xml:space="preserve"> sentiment(a one sentiment) to the </w:t>
+      </w:r>
+      <w:proofErr w:type="spellStart"/>
+      <w:r>
+        <w:t>gpt</w:t>
+      </w:r>
+      <w:proofErr w:type="spellEnd"/>
+      <w:r>
+        <w:t xml:space="preserve"> table.</w:t>
+      </w:r>
+    </w:p>
+    <w:p>
+      <w:pPr>
+        <w:pStyle w:val="ListParagraph"/>
+        <w:numPr>
+          <w:ilvl w:val="0"/>
+          <w:numId w:val="4"/>
+        </w:numPr>
+      </w:pPr>
+      <w:proofErr w:type="spellStart"/>
+      <w:r>
+        <w:t>Insert_cases</w:t>
+      </w:r>
+      <w:proofErr w:type="spellEnd"/>
+      <w:r>
+        <w:t>: insert the customer case comments to comment and account table.</w:t>
+      </w:r>
+    </w:p>
+    <w:p>
+      <w:pPr>
+        <w:pStyle w:val="ListParagraph"/>
+        <w:numPr>
+          <w:ilvl w:val="0"/>
+          <w:numId w:val="4"/>
+        </w:numPr>
+      </w:pPr>
+      <w:proofErr w:type="spellStart"/>
+      <w:r>
+        <w:t>Delete_all_gpt_</w:t>
+      </w:r>
+      <w:proofErr w:type="gramStart"/>
+      <w:r>
+        <w:t>entries</w:t>
+      </w:r>
+      <w:proofErr w:type="spellEnd"/>
+      <w:proofErr w:type="gramEnd"/>
+    </w:p>
+    <w:p>
+      <w:pPr>
+        <w:pStyle w:val="ListParagraph"/>
+        <w:numPr>
+          <w:ilvl w:val="0"/>
+          <w:numId w:val="4"/>
+        </w:numPr>
+      </w:pPr>
+      <w:proofErr w:type="spellStart"/>
+      <w:r>
+        <w:t>Delete_all_</w:t>
+      </w:r>
+      <w:proofErr w:type="gramStart"/>
+      <w:r>
+        <w:t>cases</w:t>
+      </w:r>
+      <w:proofErr w:type="spellEnd"/>
+      <w:proofErr w:type="gramEnd"/>
+    </w:p>
+    <w:p>
+      <w:pPr>
+        <w:pStyle w:val="ListParagraph"/>
+        <w:numPr>
+          <w:ilvl w:val="0"/>
+          <w:numId w:val="4"/>
+        </w:numPr>
+      </w:pPr>
+      <w:proofErr w:type="spellStart"/>
+      <w:r>
+        <w:t>Get_gpt_</w:t>
+      </w:r>
+      <w:proofErr w:type="gramStart"/>
+      <w:r>
+        <w:t>entries</w:t>
+      </w:r>
+      <w:proofErr w:type="spellEnd"/>
+      <w:proofErr w:type="gramEnd"/>
+    </w:p>
+    <w:p>
+      <w:pPr>
+        <w:pStyle w:val="ListParagraph"/>
+        <w:numPr>
+          <w:ilvl w:val="0"/>
+          <w:numId w:val="4"/>
+        </w:numPr>
+      </w:pPr>
+      <w:proofErr w:type="spellStart"/>
+      <w:r>
+        <w:t>Get_cases_by_</w:t>
+      </w:r>
+      <w:proofErr w:type="gramStart"/>
+      <w:r>
+        <w:t>date</w:t>
+      </w:r>
+      <w:proofErr w:type="spellEnd"/>
+      <w:r>
+        <w:t xml:space="preserve"> :</w:t>
+      </w:r>
+      <w:proofErr w:type="gramEnd"/>
+      <w:r>
+        <w:t xml:space="preserve"> given start date and the end date return the comments sentiment account names and other fields.</w:t>
+      </w:r>
+    </w:p>
+    <w:p/>
+    <w:p/>
     <w:sectPr>
       <w:pgSz w:w="12240" w:h="15840"/>
       <w:pgMar w:top="1440" w:right="1440" w:bottom="1440" w:left="1440" w:header="720" w:footer="720" w:gutter="0"/>
@@ -61,6 +625,403 @@
     </w:sectPr>
   </w:body>
 </w:document>
+</file>
+
+<file path=word/numbering.xml><?xml version="1.0" encoding="utf-8"?>
+<w:numbering xmlns:wpc="http://schemas.microsoft.com/office/word/2010/wordprocessingCanvas" xmlns:cx="http://schemas.microsoft.com/office/drawing/2014/chartex" xmlns:cx1="http://schemas.microsoft.com/office/drawing/2015/9/8/chartex" xmlns:cx2="http://schemas.microsoft.com/office/drawing/2015/10/21/chartex" xmlns:cx3="http://schemas.microsoft.com/office/drawing/2016/5/9/chartex" xmlns:cx4="http://schemas.microsoft.com/office/drawing/2016/5/10/chartex" xmlns:cx5="http://schemas.microsoft.com/office/drawing/2016/5/11/chartex" xmlns:cx6="http://schemas.microsoft.com/office/drawing/2016/5/12/chartex" xmlns:cx7="http://schemas.microsoft.com/office/drawing/2016/5/13/chartex" xmlns:cx8="http://schemas.microsoft.com/office/drawing/2016/5/14/chartex" xmlns:mc="http://schemas.openxmlformats.org/markup-compatibility/2006" xmlns:aink="http://schemas.microsoft.com/office/drawing/2016/ink" xmlns:am3d="http://schemas.microsoft.com/office/drawing/2017/model3d" xmlns:o="urn:schemas-microsoft-com:office:office" xmlns:oel="http://schemas.microsoft.com/office/2019/extlst" xmlns:r="http://schemas.openxmlformats.org/officeDocument/2006/relationships" xmlns:m="http://schemas.openxmlformats.org/officeDocument/2006/math" xmlns:v="urn:schemas-microsoft-com:vml" xmlns:wp14="http://schemas.microsoft.com/office/word/2010/wordprocessingDrawing" xmlns:wp="http://schemas.openxmlformats.org/drawingml/2006/wordprocessingDrawing" xmlns:w10="urn:schemas-microsoft-com:office:word" xmlns:w="http://schemas.openxmlformats.org/wordprocessingml/2006/main" xmlns:w14="http://schemas.microsoft.com/office/word/2010/wordml" xmlns:w15="http://schemas.microsoft.com/office/word/2012/wordml" xmlns:w16cex="http://schemas.microsoft.com/office/word/2018/wordml/cex" xmlns:w16cid="http://schemas.microsoft.com/office/word/2016/wordml/cid" xmlns:w16="http://schemas.microsoft.com/office/word/2018/wordml" xmlns:w16sdtdh="http://schemas.microsoft.com/office/word/2020/wordml/sdtdatahash" xmlns:w16se="http://schemas.microsoft.com/office/word/2015/wordml/symex" xmlns:wpg="http://schemas.microsoft.com/office/word/2010/wordprocessingGroup" xmlns:wpi="http://schemas.microsoft.com/office/word/2010/wordprocessingInk" xmlns:wne="http://schemas.microsoft.com/office/word/2006/wordml" xmlns:wps="http://schemas.microsoft.com/office/word/2010/wordprocessingShape" mc:Ignorable="w14 w15 w16se w16cid w16 w16cex w16sdtdh wp14">
+  <w:abstractNum w:abstractNumId="0" w15:restartNumberingAfterBreak="0">
+    <w:nsid w:val="1910220A"/>
+    <w:multiLevelType w:val="hybridMultilevel"/>
+    <w:tmpl w:val="7E32B4C0"/>
+    <w:lvl w:ilvl="0" w:tplc="0409000F">
+      <w:start w:val="1"/>
+      <w:numFmt w:val="decimal"/>
+      <w:lvlText w:val="%1."/>
+      <w:lvlJc w:val="left"/>
+      <w:pPr>
+        <w:ind w:left="720" w:hanging="360"/>
+      </w:pPr>
+      <w:rPr>
+        <w:rFonts w:hint="default"/>
+      </w:rPr>
+    </w:lvl>
+    <w:lvl w:ilvl="1" w:tplc="04090019" w:tentative="1">
+      <w:start w:val="1"/>
+      <w:numFmt w:val="lowerLetter"/>
+      <w:lvlText w:val="%2."/>
+      <w:lvlJc w:val="left"/>
+      <w:pPr>
+        <w:ind w:left="1440" w:hanging="360"/>
+      </w:pPr>
+    </w:lvl>
+    <w:lvl w:ilvl="2" w:tplc="0409001B" w:tentative="1">
+      <w:start w:val="1"/>
+      <w:numFmt w:val="lowerRoman"/>
+      <w:lvlText w:val="%3."/>
+      <w:lvlJc w:val="right"/>
+      <w:pPr>
+        <w:ind w:left="2160" w:hanging="180"/>
+      </w:pPr>
+    </w:lvl>
+    <w:lvl w:ilvl="3" w:tplc="0409000F" w:tentative="1">
+      <w:start w:val="1"/>
+      <w:numFmt w:val="decimal"/>
+      <w:lvlText w:val="%4."/>
+      <w:lvlJc w:val="left"/>
+      <w:pPr>
+        <w:ind w:left="2880" w:hanging="360"/>
+      </w:pPr>
+    </w:lvl>
+    <w:lvl w:ilvl="4" w:tplc="04090019" w:tentative="1">
+      <w:start w:val="1"/>
+      <w:numFmt w:val="lowerLetter"/>
+      <w:lvlText w:val="%5."/>
+      <w:lvlJc w:val="left"/>
+      <w:pPr>
+        <w:ind w:left="3600" w:hanging="360"/>
+      </w:pPr>
+    </w:lvl>
+    <w:lvl w:ilvl="5" w:tplc="0409001B" w:tentative="1">
+      <w:start w:val="1"/>
+      <w:numFmt w:val="lowerRoman"/>
+      <w:lvlText w:val="%6."/>
+      <w:lvlJc w:val="right"/>
+      <w:pPr>
+        <w:ind w:left="4320" w:hanging="180"/>
+      </w:pPr>
+    </w:lvl>
+    <w:lvl w:ilvl="6" w:tplc="0409000F" w:tentative="1">
+      <w:start w:val="1"/>
+      <w:numFmt w:val="decimal"/>
+      <w:lvlText w:val="%7."/>
+      <w:lvlJc w:val="left"/>
+      <w:pPr>
+        <w:ind w:left="5040" w:hanging="360"/>
+      </w:pPr>
+    </w:lvl>
+    <w:lvl w:ilvl="7" w:tplc="04090019" w:tentative="1">
+      <w:start w:val="1"/>
+      <w:numFmt w:val="lowerLetter"/>
+      <w:lvlText w:val="%8."/>
+      <w:lvlJc w:val="left"/>
+      <w:pPr>
+        <w:ind w:left="5760" w:hanging="360"/>
+      </w:pPr>
+    </w:lvl>
+    <w:lvl w:ilvl="8" w:tplc="0409001B" w:tentative="1">
+      <w:start w:val="1"/>
+      <w:numFmt w:val="lowerRoman"/>
+      <w:lvlText w:val="%9."/>
+      <w:lvlJc w:val="right"/>
+      <w:pPr>
+        <w:ind w:left="6480" w:hanging="180"/>
+      </w:pPr>
+    </w:lvl>
+  </w:abstractNum>
+  <w:abstractNum w:abstractNumId="1" w15:restartNumberingAfterBreak="0">
+    <w:nsid w:val="47CA4B3B"/>
+    <w:multiLevelType w:val="hybridMultilevel"/>
+    <w:tmpl w:val="1546A5AA"/>
+    <w:lvl w:ilvl="0" w:tplc="0409000F">
+      <w:start w:val="1"/>
+      <w:numFmt w:val="decimal"/>
+      <w:lvlText w:val="%1."/>
+      <w:lvlJc w:val="left"/>
+      <w:pPr>
+        <w:ind w:left="720" w:hanging="360"/>
+      </w:pPr>
+      <w:rPr>
+        <w:rFonts w:hint="default"/>
+      </w:rPr>
+    </w:lvl>
+    <w:lvl w:ilvl="1" w:tplc="04090019" w:tentative="1">
+      <w:start w:val="1"/>
+      <w:numFmt w:val="lowerLetter"/>
+      <w:lvlText w:val="%2."/>
+      <w:lvlJc w:val="left"/>
+      <w:pPr>
+        <w:ind w:left="1440" w:hanging="360"/>
+      </w:pPr>
+    </w:lvl>
+    <w:lvl w:ilvl="2" w:tplc="0409001B" w:tentative="1">
+      <w:start w:val="1"/>
+      <w:numFmt w:val="lowerRoman"/>
+      <w:lvlText w:val="%3."/>
+      <w:lvlJc w:val="right"/>
+      <w:pPr>
+        <w:ind w:left="2160" w:hanging="180"/>
+      </w:pPr>
+    </w:lvl>
+    <w:lvl w:ilvl="3" w:tplc="0409000F" w:tentative="1">
+      <w:start w:val="1"/>
+      <w:numFmt w:val="decimal"/>
+      <w:lvlText w:val="%4."/>
+      <w:lvlJc w:val="left"/>
+      <w:pPr>
+        <w:ind w:left="2880" w:hanging="360"/>
+      </w:pPr>
+    </w:lvl>
+    <w:lvl w:ilvl="4" w:tplc="04090019" w:tentative="1">
+      <w:start w:val="1"/>
+      <w:numFmt w:val="lowerLetter"/>
+      <w:lvlText w:val="%5."/>
+      <w:lvlJc w:val="left"/>
+      <w:pPr>
+        <w:ind w:left="3600" w:hanging="360"/>
+      </w:pPr>
+    </w:lvl>
+    <w:lvl w:ilvl="5" w:tplc="0409001B" w:tentative="1">
+      <w:start w:val="1"/>
+      <w:numFmt w:val="lowerRoman"/>
+      <w:lvlText w:val="%6."/>
+      <w:lvlJc w:val="right"/>
+      <w:pPr>
+        <w:ind w:left="4320" w:hanging="180"/>
+      </w:pPr>
+    </w:lvl>
+    <w:lvl w:ilvl="6" w:tplc="0409000F" w:tentative="1">
+      <w:start w:val="1"/>
+      <w:numFmt w:val="decimal"/>
+      <w:lvlText w:val="%7."/>
+      <w:lvlJc w:val="left"/>
+      <w:pPr>
+        <w:ind w:left="5040" w:hanging="360"/>
+      </w:pPr>
+    </w:lvl>
+    <w:lvl w:ilvl="7" w:tplc="04090019" w:tentative="1">
+      <w:start w:val="1"/>
+      <w:numFmt w:val="lowerLetter"/>
+      <w:lvlText w:val="%8."/>
+      <w:lvlJc w:val="left"/>
+      <w:pPr>
+        <w:ind w:left="5760" w:hanging="360"/>
+      </w:pPr>
+    </w:lvl>
+    <w:lvl w:ilvl="8" w:tplc="0409001B" w:tentative="1">
+      <w:start w:val="1"/>
+      <w:numFmt w:val="lowerRoman"/>
+      <w:lvlText w:val="%9."/>
+      <w:lvlJc w:val="right"/>
+      <w:pPr>
+        <w:ind w:left="6480" w:hanging="180"/>
+      </w:pPr>
+    </w:lvl>
+  </w:abstractNum>
+  <w:abstractNum w:abstractNumId="2" w15:restartNumberingAfterBreak="0">
+    <w:nsid w:val="712C0817"/>
+    <w:multiLevelType w:val="hybridMultilevel"/>
+    <w:tmpl w:val="BEC4F986"/>
+    <w:lvl w:ilvl="0" w:tplc="06008250">
+      <w:start w:val="1"/>
+      <w:numFmt w:val="bullet"/>
+      <w:lvlText w:val=""/>
+      <w:lvlJc w:val="left"/>
+      <w:pPr>
+        <w:ind w:left="1800" w:hanging="360"/>
+      </w:pPr>
+      <w:rPr>
+        <w:rFonts w:ascii="Symbol" w:eastAsiaTheme="minorHAnsi" w:hAnsi="Symbol" w:cstheme="minorBidi" w:hint="default"/>
+      </w:rPr>
+    </w:lvl>
+    <w:lvl w:ilvl="1" w:tplc="04090003" w:tentative="1">
+      <w:start w:val="1"/>
+      <w:numFmt w:val="bullet"/>
+      <w:lvlText w:val="o"/>
+      <w:lvlJc w:val="left"/>
+      <w:pPr>
+        <w:ind w:left="2520" w:hanging="360"/>
+      </w:pPr>
+      <w:rPr>
+        <w:rFonts w:ascii="Courier New" w:hAnsi="Courier New" w:cs="Courier New" w:hint="default"/>
+      </w:rPr>
+    </w:lvl>
+    <w:lvl w:ilvl="2" w:tplc="04090005" w:tentative="1">
+      <w:start w:val="1"/>
+      <w:numFmt w:val="bullet"/>
+      <w:lvlText w:val=""/>
+      <w:lvlJc w:val="left"/>
+      <w:pPr>
+        <w:ind w:left="3240" w:hanging="360"/>
+      </w:pPr>
+      <w:rPr>
+        <w:rFonts w:ascii="Wingdings" w:hAnsi="Wingdings" w:hint="default"/>
+      </w:rPr>
+    </w:lvl>
+    <w:lvl w:ilvl="3" w:tplc="04090001" w:tentative="1">
+      <w:start w:val="1"/>
+      <w:numFmt w:val="bullet"/>
+      <w:lvlText w:val=""/>
+      <w:lvlJc w:val="left"/>
+      <w:pPr>
+        <w:ind w:left="3960" w:hanging="360"/>
+      </w:pPr>
+      <w:rPr>
+        <w:rFonts w:ascii="Symbol" w:hAnsi="Symbol" w:hint="default"/>
+      </w:rPr>
+    </w:lvl>
+    <w:lvl w:ilvl="4" w:tplc="04090003" w:tentative="1">
+      <w:start w:val="1"/>
+      <w:numFmt w:val="bullet"/>
+      <w:lvlText w:val="o"/>
+      <w:lvlJc w:val="left"/>
+      <w:pPr>
+        <w:ind w:left="4680" w:hanging="360"/>
+      </w:pPr>
+      <w:rPr>
+        <w:rFonts w:ascii="Courier New" w:hAnsi="Courier New" w:cs="Courier New" w:hint="default"/>
+      </w:rPr>
+    </w:lvl>
+    <w:lvl w:ilvl="5" w:tplc="04090005" w:tentative="1">
+      <w:start w:val="1"/>
+      <w:numFmt w:val="bullet"/>
+      <w:lvlText w:val=""/>
+      <w:lvlJc w:val="left"/>
+      <w:pPr>
+        <w:ind w:left="5400" w:hanging="360"/>
+      </w:pPr>
+      <w:rPr>
+        <w:rFonts w:ascii="Wingdings" w:hAnsi="Wingdings" w:hint="default"/>
+      </w:rPr>
+    </w:lvl>
+    <w:lvl w:ilvl="6" w:tplc="04090001" w:tentative="1">
+      <w:start w:val="1"/>
+      <w:numFmt w:val="bullet"/>
+      <w:lvlText w:val=""/>
+      <w:lvlJc w:val="left"/>
+      <w:pPr>
+        <w:ind w:left="6120" w:hanging="360"/>
+      </w:pPr>
+      <w:rPr>
+        <w:rFonts w:ascii="Symbol" w:hAnsi="Symbol" w:hint="default"/>
+      </w:rPr>
+    </w:lvl>
+    <w:lvl w:ilvl="7" w:tplc="04090003" w:tentative="1">
+      <w:start w:val="1"/>
+      <w:numFmt w:val="bullet"/>
+      <w:lvlText w:val="o"/>
+      <w:lvlJc w:val="left"/>
+      <w:pPr>
+        <w:ind w:left="6840" w:hanging="360"/>
+      </w:pPr>
+      <w:rPr>
+        <w:rFonts w:ascii="Courier New" w:hAnsi="Courier New" w:cs="Courier New" w:hint="default"/>
+      </w:rPr>
+    </w:lvl>
+    <w:lvl w:ilvl="8" w:tplc="04090005" w:tentative="1">
+      <w:start w:val="1"/>
+      <w:numFmt w:val="bullet"/>
+      <w:lvlText w:val=""/>
+      <w:lvlJc w:val="left"/>
+      <w:pPr>
+        <w:ind w:left="7560" w:hanging="360"/>
+      </w:pPr>
+      <w:rPr>
+        <w:rFonts w:ascii="Wingdings" w:hAnsi="Wingdings" w:hint="default"/>
+      </w:rPr>
+    </w:lvl>
+  </w:abstractNum>
+  <w:abstractNum w:abstractNumId="3" w15:restartNumberingAfterBreak="0">
+    <w:nsid w:val="75936B9E"/>
+    <w:multiLevelType w:val="hybridMultilevel"/>
+    <w:tmpl w:val="D3EA6642"/>
+    <w:lvl w:ilvl="0" w:tplc="0409000F">
+      <w:start w:val="1"/>
+      <w:numFmt w:val="decimal"/>
+      <w:lvlText w:val="%1."/>
+      <w:lvlJc w:val="left"/>
+      <w:pPr>
+        <w:ind w:left="720" w:hanging="360"/>
+      </w:pPr>
+      <w:rPr>
+        <w:rFonts w:hint="default"/>
+      </w:rPr>
+    </w:lvl>
+    <w:lvl w:ilvl="1" w:tplc="04090019" w:tentative="1">
+      <w:start w:val="1"/>
+      <w:numFmt w:val="lowerLetter"/>
+      <w:lvlText w:val="%2."/>
+      <w:lvlJc w:val="left"/>
+      <w:pPr>
+        <w:ind w:left="1440" w:hanging="360"/>
+      </w:pPr>
+    </w:lvl>
+    <w:lvl w:ilvl="2" w:tplc="0409001B" w:tentative="1">
+      <w:start w:val="1"/>
+      <w:numFmt w:val="lowerRoman"/>
+      <w:lvlText w:val="%3."/>
+      <w:lvlJc w:val="right"/>
+      <w:pPr>
+        <w:ind w:left="2160" w:hanging="180"/>
+      </w:pPr>
+    </w:lvl>
+    <w:lvl w:ilvl="3" w:tplc="0409000F" w:tentative="1">
+      <w:start w:val="1"/>
+      <w:numFmt w:val="decimal"/>
+      <w:lvlText w:val="%4."/>
+      <w:lvlJc w:val="left"/>
+      <w:pPr>
+        <w:ind w:left="2880" w:hanging="360"/>
+      </w:pPr>
+    </w:lvl>
+    <w:lvl w:ilvl="4" w:tplc="04090019" w:tentative="1">
+      <w:start w:val="1"/>
+      <w:numFmt w:val="lowerLetter"/>
+      <w:lvlText w:val="%5."/>
+      <w:lvlJc w:val="left"/>
+      <w:pPr>
+        <w:ind w:left="3600" w:hanging="360"/>
+      </w:pPr>
+    </w:lvl>
+    <w:lvl w:ilvl="5" w:tplc="0409001B" w:tentative="1">
+      <w:start w:val="1"/>
+      <w:numFmt w:val="lowerRoman"/>
+      <w:lvlText w:val="%6."/>
+      <w:lvlJc w:val="right"/>
+      <w:pPr>
+        <w:ind w:left="4320" w:hanging="180"/>
+      </w:pPr>
+    </w:lvl>
+    <w:lvl w:ilvl="6" w:tplc="0409000F" w:tentative="1">
+      <w:start w:val="1"/>
+      <w:numFmt w:val="decimal"/>
+      <w:lvlText w:val="%7."/>
+      <w:lvlJc w:val="left"/>
+      <w:pPr>
+        <w:ind w:left="5040" w:hanging="360"/>
+      </w:pPr>
+    </w:lvl>
+    <w:lvl w:ilvl="7" w:tplc="04090019" w:tentative="1">
+      <w:start w:val="1"/>
+      <w:numFmt w:val="lowerLetter"/>
+      <w:lvlText w:val="%8."/>
+      <w:lvlJc w:val="left"/>
+      <w:pPr>
+        <w:ind w:left="5760" w:hanging="360"/>
+      </w:pPr>
+    </w:lvl>
+    <w:lvl w:ilvl="8" w:tplc="0409001B" w:tentative="1">
+      <w:start w:val="1"/>
+      <w:numFmt w:val="lowerRoman"/>
+      <w:lvlText w:val="%9."/>
+      <w:lvlJc w:val="right"/>
+      <w:pPr>
+        <w:ind w:left="6480" w:hanging="180"/>
+      </w:pPr>
+    </w:lvl>
+  </w:abstractNum>
+  <w:num w:numId="1" w16cid:durableId="308482767">
+    <w:abstractNumId w:val="0"/>
+  </w:num>
+  <w:num w:numId="2" w16cid:durableId="709766800">
+    <w:abstractNumId w:val="1"/>
+  </w:num>
+  <w:num w:numId="3" w16cid:durableId="1904565931">
+    <w:abstractNumId w:val="2"/>
+  </w:num>
+  <w:num w:numId="4" w16cid:durableId="257373626">
+    <w:abstractNumId w:val="3"/>
+  </w:num>
+</w:numbering>
 </file>
 
 <file path=word/styles.xml><?xml version="1.0" encoding="utf-8"?>

</xml_diff>